<commit_message>
Added a new possible introduction for Keith and Skylar. Story 1 is better as a light-hearted romantic comedy. Stories 2 and 3 still need to be worked out in order to play into the grand narrative story that I actually want to write.
</commit_message>
<xml_diff>
--- a/creative-writing/Keith-Buchant-Notes.docx
+++ b/creative-writing/Keith-Buchant-Notes.docx
@@ -111,10 +111,22 @@
         <w:t>It was in the summer of</w:t>
       </w:r>
       <w:r>
-        <w:t xml:space="preserve"> his four</w:t>
-      </w:r>
-      <w:r>
-        <w:t>teenth birthday that Keith Buchant decided that o</w:t>
+        <w:t xml:space="preserve"> his </w:t>
+      </w:r>
+      <w:r>
+        <w:t>eight</w:t>
+      </w:r>
+      <w:r>
+        <w:t>eenth birthday that Keith Buchant decided</w:t>
+      </w:r>
+      <w:r>
+        <w:t>;</w:t>
+      </w:r>
+      <w:r>
+        <w:t xml:space="preserve"> </w:t>
+      </w:r>
+      <w:r>
+        <w:t>o</w:t>
       </w:r>
       <w:r>
         <w:t>f the m</w:t>
@@ -200,7 +212,10 @@
         <w:t xml:space="preserve">ongst </w:t>
       </w:r>
       <w:r>
-        <w:t>the afore mentioned ‘best friends’, leading to Keith becoming a walking cacophony of social avoidance when he was not with them.</w:t>
+        <w:t>his</w:t>
+      </w:r>
+      <w:r>
+        <w:t xml:space="preserve"> ‘best friends’, leading to Keith becoming a walking cacophony of social avoidance when he was not with them.</w:t>
       </w:r>
     </w:p>
     <w:p>
@@ -254,7 +269,6 @@
       </w:r>
     </w:p>
     <w:p/>
-    <w:p/>
     <w:p>
       <w:pPr>
         <w:rPr>
@@ -385,54 +399,89 @@
           <w:b/>
         </w:rPr>
         <w:t>Story 2</w:t>
+      </w:r>
+    </w:p>
+    <w:p>
+      <w:r>
+        <w:lastRenderedPageBreak/>
+        <w:t xml:space="preserve">It was a Thursday night when </w:t>
+      </w:r>
+      <w:r>
+        <w:rPr>
+          <w:b/>
+        </w:rPr>
+        <w:t>Mackenzie</w:t>
+      </w:r>
+      <w:r>
+        <w:t xml:space="preserve"> Anson realized that Hell had frozen over. She checked her watch immediately; 8pm. She looked up to find Skylar Clarke shivering at her door, standing on the welcome mat that read ‘Friends welcome. Relatives by appointment.’ The girl was neither to </w:t>
+      </w:r>
+      <w:r>
+        <w:t>Mackenzie</w:t>
+      </w:r>
+      <w:r>
+        <w:t xml:space="preserve"> so what the Hell was she doing here, sopping wet no less?</w:t>
+      </w:r>
+      <w:r>
+        <w:t xml:space="preserve"> “Hi.” Skylar said, pausing as if not sure how to proceed. </w:t>
+      </w:r>
+      <w:r>
+        <w:t xml:space="preserve">“Hi.” </w:t>
+      </w:r>
+      <w:r>
+        <w:t>Mackenzie</w:t>
+      </w:r>
+      <w:r>
+        <w:t xml:space="preserve"> responded before silence descended upon them like the </w:t>
+      </w:r>
+    </w:p>
+    <w:p>
+      <w:pPr>
+        <w:rPr>
+          <w:b/>
+        </w:rPr>
+      </w:pPr>
+      <w:r>
+        <w:rPr>
+          <w:b/>
+        </w:rPr>
+        <w:t>Harrison Grey</w:t>
+      </w:r>
+    </w:p>
+    <w:p>
+      <w:r>
+        <w:t xml:space="preserve">When Keith Buchant </w:t>
       </w:r>
       <w:bookmarkStart w:id="0" w:name="_GoBack"/>
       <w:bookmarkEnd w:id="0"/>
-    </w:p>
-    <w:p>
-      <w:r>
-        <w:lastRenderedPageBreak/>
-        <w:t xml:space="preserve">It was a Thursday night when </w:t>
-      </w:r>
-      <w:r>
-        <w:rPr>
-          <w:b/>
-        </w:rPr>
-        <w:t>Mackenzie</w:t>
-      </w:r>
-      <w:r>
-        <w:t xml:space="preserve"> Anson realized that Hell had frozen over. She checked her watch immediately; 8pm. She looked up to find Skylar Clarke shivering at her door, standing on the welcome mat that read ‘Friends welcome. Relatives by appointment.’ The girl was neither to </w:t>
-      </w:r>
-      <w:r>
-        <w:t>Mackenzie</w:t>
-      </w:r>
-      <w:r>
-        <w:t xml:space="preserve"> so what the Hell was she doing here, sopping wet no less?</w:t>
-      </w:r>
-      <w:r>
-        <w:t xml:space="preserve"> “Hi.” Skylar said, pausing as if not sure how to proceed. </w:t>
-      </w:r>
-      <w:r>
-        <w:t xml:space="preserve">“Hi.” </w:t>
-      </w:r>
-      <w:r>
-        <w:t>Mackenzie</w:t>
-      </w:r>
-      <w:r>
-        <w:t xml:space="preserve"> responded before silence descended upon them like the </w:t>
-      </w:r>
-    </w:p>
-    <w:p>
-      <w:pPr>
-        <w:rPr>
-          <w:b/>
-        </w:rPr>
-      </w:pPr>
-      <w:r>
-        <w:rPr>
-          <w:b/>
-        </w:rPr>
-        <w:t>Harrison Grey</w:t>
+      <w:r>
+        <w:t xml:space="preserve">had </w:t>
+      </w:r>
+      <w:r>
+        <w:t>recounted the story behind his</w:t>
+      </w:r>
+      <w:r>
+        <w:t xml:space="preserve"> latest set of broken</w:t>
+      </w:r>
+      <w:r>
+        <w:t xml:space="preserve"> glasses he made sure</w:t>
+      </w:r>
+      <w:r>
+        <w:t xml:space="preserve"> to mention two critical points. Firstly:</w:t>
+      </w:r>
+      <w:r>
+        <w:t xml:space="preserve"> </w:t>
+      </w:r>
+      <w:r>
+        <w:t xml:space="preserve">the woman involved was mind-blowingly beautiful </w:t>
+      </w:r>
+      <w:r>
+        <w:t>and secondly: he had failed</w:t>
+      </w:r>
+      <w:r>
+        <w:t>, at that point in time,</w:t>
+      </w:r>
+      <w:r>
+        <w:t xml:space="preserve"> to get her number. </w:t>
       </w:r>
     </w:p>
     <w:p/>
@@ -1170,7 +1219,7 @@
 </file>
 
 <file path=customXml/itemProps1.xml><?xml version="1.0" encoding="utf-8"?>
-<ds:datastoreItem xmlns:ds="http://schemas.openxmlformats.org/officeDocument/2006/customXml" ds:itemID="{FFDD50F5-603A-4CA5-A567-0B795103F6FA}">
+<ds:datastoreItem xmlns:ds="http://schemas.openxmlformats.org/officeDocument/2006/customXml" ds:itemID="{1A727879-A223-4E04-814D-45E0CBB80446}">
   <ds:schemaRefs>
     <ds:schemaRef ds:uri="http://schemas.openxmlformats.org/officeDocument/2006/bibliography"/>
   </ds:schemaRefs>

</xml_diff>

<commit_message>
Broke story into chapters and expanded Mackenzie's character
</commit_message>
<xml_diff>
--- a/creative-writing/Keith-Buchant-Notes.docx
+++ b/creative-writing/Keith-Buchant-Notes.docx
@@ -103,7 +103,7 @@
         <w:rPr>
           <w:b/>
         </w:rPr>
-        <w:t xml:space="preserve"> – Story 1</w:t>
+        <w:t xml:space="preserve"> – Chapter 2</w:t>
       </w:r>
     </w:p>
     <w:p>
@@ -170,7 +170,7 @@
         <w:t xml:space="preserve"> </w:t>
       </w:r>
       <w:r>
-        <w:t>years</w:t>
+        <w:t>months</w:t>
       </w:r>
       <w:r>
         <w:t xml:space="preserve"> after his revelation,</w:t>
@@ -220,6 +220,11 @@
     </w:p>
     <w:p>
       <w:r>
+        <w:t>[I could always Mackezify this paragraph to fit In line with Keith’s entry to Mack’s house]</w:t>
+      </w:r>
+    </w:p>
+    <w:p>
+      <w:r>
         <w:t xml:space="preserve">And so the </w:t>
       </w:r>
       <w:r>
@@ -235,11 +240,11 @@
         <w:t xml:space="preserve">most </w:t>
       </w:r>
       <w:r>
-        <w:t xml:space="preserve">people any of them. Instead he would stare blankly at them or shrug and offer a chuckle before steering the conversation in another direction. If one were to ask Keith himself, assuming he didn’t </w:t>
+        <w:t xml:space="preserve">people any of them. Instead he would stare blankly at them or shrug and offer a chuckle </w:t>
       </w:r>
       <w:r>
         <w:lastRenderedPageBreak/>
-        <w:t xml:space="preserve">just dodge the question by pulling from his weathered playbook of social avoidance, he would simply sigh and utter the following quote “I am not a person of opinions because I feel the counter arguments too strongly” and hope for that to kill the debate. In the instances which it did not he would nod appropriately during the forthcoming lecture, all-the-while intensely debating himself about the issue. </w:t>
+        <w:t xml:space="preserve">before steering the conversation in another direction. If one were to ask Keith himself, assuming he didn’t just dodge the question by pulling from his weathered playbook of social avoidance, he would simply sigh and utter the following quote “I am not a person of opinions because I feel the counter arguments too strongly” and hope for that to kill the debate. In the instances which it did not he would nod appropriately during the forthcoming lecture, all-the-while intensely debating himself about the issue. </w:t>
       </w:r>
     </w:p>
     <w:p>
@@ -260,7 +265,13 @@
     </w:p>
     <w:p>
       <w:r>
-        <w:t>“Relax, Keith. Take a deep breath” she had said. He took several. “Now start again. You were telling me about your complex opinion on pennies.” Keith had two choices: he could angst again and probably hyperventilate while doing so – though that would get him what he wanted - or …</w:t>
+        <w:t>“Relax, Keith. Take a deep breath” she had said. He took several. “Now start again. You were telling me about your complex opinion on pennies.” Keith had two choices: he could angst again and probably hyperventilate while doing so – though that would get him</w:t>
+      </w:r>
+      <w:r>
+        <w:t xml:space="preserve"> out the situation he’d gotten himself into</w:t>
+      </w:r>
+      <w:r>
+        <w:t xml:space="preserve"> - or …</w:t>
       </w:r>
     </w:p>
     <w:p>
@@ -343,9 +354,45 @@
         <w:t>scarc</w:t>
       </w:r>
       <w:r>
-        <w:t xml:space="preserve">ely made eye contact when Keith had realized his folly before spinning on his heel and exiting the room. </w:t>
-      </w:r>
-      <w:r>
+        <w:t>ely made eye contact when</w:t>
+      </w:r>
+      <w:r>
+        <w:t xml:space="preserve"> a scream erupted behind her and she had watched Keith’s expression shift as he</w:t>
+      </w:r>
+      <w:r>
+        <w:t xml:space="preserve"> realized his folly</w:t>
+      </w:r>
+      <w:r>
+        <w:t xml:space="preserve"> before spinning on his heel to exit</w:t>
+      </w:r>
+      <w:r>
+        <w:t xml:space="preserve"> the room</w:t>
+      </w:r>
+      <w:r>
+        <w:t>. As he did so</w:t>
+      </w:r>
+      <w:r>
+        <w:t xml:space="preserve"> his shirt sleeve catching on the door handle as he did so</w:t>
+      </w:r>
+      <w:r>
+        <w:t>.</w:t>
+      </w:r>
+      <w:r>
+        <w:t xml:space="preserve"> Keith had</w:t>
+      </w:r>
+      <w:r>
+        <w:t xml:space="preserve"> managed to dislodge</w:t>
+      </w:r>
+      <w:r>
+        <w:t xml:space="preserve"> himself before the security guards, who were racing towards the scene, had managed to reach</w:t>
+      </w:r>
+      <w:r>
+        <w:t xml:space="preserve"> him. He shot her a confused look as he took off into the mall.</w:t>
+      </w:r>
+    </w:p>
+    <w:p>
+      <w:r>
+        <w:lastRenderedPageBreak/>
         <w:t>Sky</w:t>
       </w:r>
       <w:r>
@@ -358,6 +405,18 @@
         <w:t xml:space="preserve"> “Okay, I’m fine.” She said before taking off in search of him. </w:t>
       </w:r>
     </w:p>
+    <w:p>
+      <w:r>
+        <w:t>If there was one aspect of her new P.O.I. that Skylar Clarke found particularly surprising</w:t>
+      </w:r>
+      <w:r>
+        <w:t>,</w:t>
+      </w:r>
+      <w:r>
+        <w:t xml:space="preserve"> it was that he was deceptively quick. </w:t>
+      </w:r>
+    </w:p>
+    <w:p/>
     <w:p>
       <w:pPr>
         <w:rPr>
@@ -398,12 +457,11 @@
         <w:rPr>
           <w:b/>
         </w:rPr>
-        <w:t>Story 2</w:t>
-      </w:r>
-    </w:p>
-    <w:p>
-      <w:r>
-        <w:lastRenderedPageBreak/>
+        <w:t>Chapter 3</w:t>
+      </w:r>
+    </w:p>
+    <w:p>
+      <w:r>
         <w:t xml:space="preserve">It was a Thursday night when </w:t>
       </w:r>
       <w:r>
@@ -413,27 +471,378 @@
         <w:t>Mackenzie</w:t>
       </w:r>
       <w:r>
-        <w:t xml:space="preserve"> Anson realized that Hell had frozen over. She checked her watch immediately; 8pm. She looked up to find Skylar Clarke shivering at her door, standing on the welcome mat that read ‘Friends welcome. Relatives by appointment.’ The girl was neither to </w:t>
-      </w:r>
-      <w:r>
-        <w:t>Mackenzie</w:t>
-      </w:r>
-      <w:r>
-        <w:t xml:space="preserve"> so what the Hell was she doing here, sopping wet no less?</w:t>
-      </w:r>
-      <w:r>
-        <w:t xml:space="preserve"> “Hi.” Skylar said, pausing as if not sure how to proceed. </w:t>
-      </w:r>
-      <w:r>
-        <w:t xml:space="preserve">“Hi.” </w:t>
-      </w:r>
-      <w:r>
-        <w:t>Mackenzie</w:t>
-      </w:r>
-      <w:r>
-        <w:t xml:space="preserve"> responded before silence descended upon them like the </w:t>
-      </w:r>
-    </w:p>
+        <w:t xml:space="preserve"> Anson realized that Hell</w:t>
+      </w:r>
+      <w:r>
+        <w:t xml:space="preserve"> had well and truly</w:t>
+      </w:r>
+      <w:r>
+        <w:t xml:space="preserve"> frozen over. Sh</w:t>
+      </w:r>
+      <w:r>
+        <w:t>e checked her watch immediately, 8pm, before looking</w:t>
+      </w:r>
+      <w:r>
+        <w:t xml:space="preserve"> up to find Skyl</w:t>
+      </w:r>
+      <w:r>
+        <w:t xml:space="preserve">ar Clarke shivering at her door. </w:t>
+      </w:r>
+      <w:r>
+        <w:t>The girl</w:t>
+      </w:r>
+      <w:r>
+        <w:t xml:space="preserve"> stood</w:t>
+      </w:r>
+      <w:r>
+        <w:t xml:space="preserve"> on the </w:t>
+      </w:r>
+      <w:r>
+        <w:t xml:space="preserve">Anson family </w:t>
+      </w:r>
+      <w:r>
+        <w:t xml:space="preserve">welcome mat that read ‘Friends welcome. Relatives by appointment.’ </w:t>
+      </w:r>
+      <w:r>
+        <w:t xml:space="preserve">(A rather beautiful holder from the last visit that Mack’s extended family had paid to her place.) </w:t>
+      </w:r>
+      <w:r>
+        <w:t>The girl was neither to Mackenzie</w:t>
+      </w:r>
+      <w:r>
+        <w:t xml:space="preserve"> so what the h</w:t>
+      </w:r>
+      <w:r>
+        <w:t xml:space="preserve">ell was she doing here, sopping wet no less? </w:t>
+      </w:r>
+    </w:p>
+    <w:p>
+      <w:r>
+        <w:t xml:space="preserve">“Hi.” Skylar said </w:t>
+      </w:r>
+    </w:p>
+    <w:p>
+      <w:r>
+        <w:t>“Hi.” Mackenzie responded bef</w:t>
+      </w:r>
+      <w:r>
+        <w:t>ore silence descended upon them.</w:t>
+      </w:r>
+    </w:p>
+    <w:p>
+      <w:r>
+        <w:t xml:space="preserve"> “I’m not sure if we met. I’m Skye”</w:t>
+      </w:r>
+    </w:p>
+    <w:p>
+      <w:r>
+        <w:t>“Mackenzie.” They hadn’t met formally but Mackenzie knew the girl at her door well enough not to like her.</w:t>
+      </w:r>
+    </w:p>
+    <w:p>
+      <w:r>
+        <w:t>Skylar paused slightly as if she was</w:t>
+      </w:r>
+      <w:r>
+        <w:t xml:space="preserve"> </w:t>
+      </w:r>
+      <w:r>
+        <w:t>un</w:t>
+      </w:r>
+      <w:r>
+        <w:t>sure how to proceed.</w:t>
+      </w:r>
+    </w:p>
+    <w:p>
+      <w:r>
+        <w:t xml:space="preserve">She would have been perfectly happy to stand there and stare at the girl while she froze her skinny little ass off but she had to get her inside before Mackenzie’s mother caught wind of the situation and spent the next hour fussing over her while simultaneously berating Mackenzie for her lack of empathy.  </w:t>
+      </w:r>
+    </w:p>
+    <w:p>
+      <w:r>
+        <w:t>“</w:t>
+      </w:r>
+      <w:r>
+        <w:t>Come inside</w:t>
+      </w:r>
+      <w:r>
+        <w:t>”</w:t>
+      </w:r>
+      <w:r>
+        <w:t xml:space="preserve"> she said with a sigh, relenting</w:t>
+      </w:r>
+      <w:r>
+        <w:t>.</w:t>
+      </w:r>
+      <w:r>
+        <w:t xml:space="preserve"> </w:t>
+      </w:r>
+    </w:p>
+    <w:p>
+      <w:r>
+        <w:t>_____________________________________________________________________________________</w:t>
+      </w:r>
+    </w:p>
+    <w:p>
+      <w:r>
+        <w:t>Chapter 1 – Mackenzie’s place</w:t>
+      </w:r>
+    </w:p>
+    <w:p>
+      <w:r>
+        <w:t>When he</w:t>
+      </w:r>
+      <w:r>
+        <w:t xml:space="preserve"> stumbled</w:t>
+      </w:r>
+      <w:r>
+        <w:t xml:space="preserve"> his way</w:t>
+      </w:r>
+      <w:r>
+        <w:t xml:space="preserve"> in through </w:t>
+      </w:r>
+      <w:r>
+        <w:t>her</w:t>
+      </w:r>
+      <w:r>
+        <w:t xml:space="preserve"> open window</w:t>
+      </w:r>
+      <w:r>
+        <w:t xml:space="preserve"> at 04:51 a</w:t>
+      </w:r>
+      <w:r>
+        <w:t xml:space="preserve">m last </w:t>
+      </w:r>
+      <w:r>
+        <w:t>Mon</w:t>
+      </w:r>
+      <w:r>
+        <w:t>day</w:t>
+      </w:r>
+      <w:r>
+        <w:t xml:space="preserve">, </w:t>
+      </w:r>
+      <w:r>
+        <w:t>reciting</w:t>
+      </w:r>
+      <w:r>
+        <w:t xml:space="preserve"> the tale of how he m</w:t>
+      </w:r>
+      <w:r>
+        <w:t xml:space="preserve">anaged to crack </w:t>
+      </w:r>
+      <w:r>
+        <w:t>his</w:t>
+      </w:r>
+      <w:r>
+        <w:t xml:space="preserve"> latest pair of</w:t>
+      </w:r>
+      <w:r>
+        <w:t xml:space="preserve"> glasses and his</w:t>
+      </w:r>
+      <w:r>
+        <w:t xml:space="preserve"> injure</w:t>
+      </w:r>
+      <w:r>
+        <w:t xml:space="preserve"> his</w:t>
+      </w:r>
+      <w:r>
+        <w:t xml:space="preserve"> right arm</w:t>
+      </w:r>
+      <w:r>
+        <w:t xml:space="preserve"> </w:t>
+      </w:r>
+      <w:r>
+        <w:t>in the 36</w:t>
+      </w:r>
+      <w:r>
+        <w:t xml:space="preserve"> hour period since she’d</w:t>
+      </w:r>
+      <w:r>
+        <w:t xml:space="preserve"> had last seen him, </w:t>
+      </w:r>
+      <w:r>
+        <w:t>Keith</w:t>
+      </w:r>
+      <w:r>
+        <w:t xml:space="preserve"> Buchant</w:t>
+      </w:r>
+      <w:r>
+        <w:t xml:space="preserve"> was quick to mention two points. Firstly: The woman involved, there’s always a woman involved with him, was mind-blowingly beautiful with a set of “sparkling</w:t>
+      </w:r>
+      <w:r>
+        <w:t>”</w:t>
+      </w:r>
+      <w:r>
+        <w:t xml:space="preserve"> blue eyes</w:t>
+      </w:r>
+      <w:r>
+        <w:t xml:space="preserve">, </w:t>
+      </w:r>
+      <w:r>
+        <w:t>that he could</w:t>
+      </w:r>
+      <w:r>
+        <w:t>,</w:t>
+      </w:r>
+      <w:r>
+        <w:t xml:space="preserve"> </w:t>
+      </w:r>
+      <w:r>
+        <w:t>“</w:t>
+      </w:r>
+      <w:r>
+        <w:t>get lost in for days</w:t>
+      </w:r>
+      <w:r>
+        <w:t>” and second: he hadn’t actually managed to get her number, which was surprising given how chuffed he was with himself.</w:t>
+      </w:r>
+    </w:p>
+    <w:p>
+      <w:r>
+        <w:t xml:space="preserve">Mackenzie’s first instinct </w:t>
+      </w:r>
+      <w:r>
+        <w:t xml:space="preserve">when she got up </w:t>
+      </w:r>
+      <w:r>
+        <w:t>was to grab her hockey stick and bludgeon the hell out of the thing that awoke her from slumber</w:t>
+      </w:r>
+      <w:r>
+        <w:t>.</w:t>
+      </w:r>
+      <w:r>
+        <w:t xml:space="preserve"> Keith was lucky that she</w:t>
+      </w:r>
+      <w:r>
+        <w:t xml:space="preserve"> had</w:t>
+      </w:r>
+      <w:r>
+        <w:t xml:space="preserve"> recognized </w:t>
+      </w:r>
+      <w:r>
+        <w:t>him</w:t>
+      </w:r>
+      <w:r>
+        <w:t xml:space="preserve"> before she could</w:t>
+      </w:r>
+      <w:r>
+        <w:t xml:space="preserve"> try</w:t>
+      </w:r>
+      <w:r>
+        <w:t xml:space="preserve"> or he’d have more than just a fractured collarbone</w:t>
+      </w:r>
+      <w:r>
+        <w:t xml:space="preserve"> -</w:t>
+      </w:r>
+      <w:r>
+        <w:t xml:space="preserve"> he’d have a bashed in face as well</w:t>
+      </w:r>
+      <w:r>
+        <w:t>.</w:t>
+      </w:r>
+      <w:r>
+        <w:t xml:space="preserve"> Her second instinct was to bludgeon him anyway for scaring her half to death. Seriously – who the bleeding heck wakes people up at 5am to tell them about their escapades with some </w:t>
+      </w:r>
+      <w:r>
+        <w:t>girl</w:t>
+      </w:r>
+      <w:r>
+        <w:t xml:space="preserve">? </w:t>
+      </w:r>
+    </w:p>
+    <w:p>
+      <w:r>
+        <w:lastRenderedPageBreak/>
+        <w:t xml:space="preserve">‘Whatever, Keith, you fucked a girl. Welcome to the rest of your life!’ she had wanted to scream at him except: </w:t>
+      </w:r>
+    </w:p>
+    <w:p>
+      <w:pPr>
+        <w:pStyle w:val="ListParagraph"/>
+        <w:numPr>
+          <w:ilvl w:val="0"/>
+          <w:numId w:val="3"/>
+        </w:numPr>
+      </w:pPr>
+      <w:r>
+        <w:t>He didn’t even get her number (which would repulse her if they did actually have sex</w:t>
+      </w:r>
+      <w:r>
+        <w:t xml:space="preserve"> – that level of exploitation was something she thought Keith above</w:t>
+      </w:r>
+      <w:r>
+        <w:t>.</w:t>
+      </w:r>
+      <w:r>
+        <w:t>)</w:t>
+      </w:r>
+    </w:p>
+    <w:p>
+      <w:pPr>
+        <w:pStyle w:val="ListParagraph"/>
+        <w:numPr>
+          <w:ilvl w:val="0"/>
+          <w:numId w:val="3"/>
+        </w:numPr>
+      </w:pPr>
+      <w:r>
+        <w:t>This was Keith Buchant she was talking to. A girl only had to bat her eyelashes at him before he began composing poetry about her which Mackenzie would have to suffer through.</w:t>
+      </w:r>
+      <w:r>
+        <w:t xml:space="preserve"> </w:t>
+      </w:r>
+      <w:bookmarkStart w:id="0" w:name="_GoBack"/>
+      <w:bookmarkEnd w:id="0"/>
+    </w:p>
+    <w:p/>
+    <w:p>
+      <w:r>
+        <w:t>D</w:t>
+      </w:r>
+      <w:r>
+        <w:t>espite herself</w:t>
+      </w:r>
+      <w:r>
+        <w:t>,</w:t>
+      </w:r>
+      <w:r>
+        <w:t xml:space="preserve"> Mackenzie made them both a cup of tea before </w:t>
+      </w:r>
+      <w:r>
+        <w:t xml:space="preserve">sitting him down and taking a look at his injuries. </w:t>
+      </w:r>
+    </w:p>
+    <w:p>
+      <w:r>
+        <w:t>When she regained a degree of functionality,</w:t>
+      </w:r>
+      <w:r>
+        <w:t xml:space="preserve"> Mackenzie was</w:t>
+      </w:r>
+      <w:r>
+        <w:t xml:space="preserve"> relatively impressed that he’d managed to have a full conversation with a woman other than herself for any extended period of time without tripping over his words, much less spending</w:t>
+      </w:r>
+      <w:r>
+        <w:t xml:space="preserve"> the</w:t>
+      </w:r>
+      <w:r>
+        <w:t xml:space="preserve"> 8 hours</w:t>
+      </w:r>
+      <w:r>
+        <w:t xml:space="preserve"> he claimed to have spent</w:t>
+      </w:r>
+      <w:r>
+        <w:t xml:space="preserve"> with</w:t>
+      </w:r>
+      <w:r>
+        <w:t xml:space="preserve"> his blue-eyed doll</w:t>
+      </w:r>
+      <w:r>
+        <w:t xml:space="preserve">. </w:t>
+      </w:r>
+    </w:p>
+    <w:p/>
     <w:p>
       <w:pPr>
         <w:rPr>
@@ -451,8 +860,6 @@
       <w:r>
         <w:t xml:space="preserve">When Keith Buchant </w:t>
       </w:r>
-      <w:bookmarkStart w:id="0" w:name="_GoBack"/>
-      <w:bookmarkEnd w:id="0"/>
       <w:r>
         <w:t xml:space="preserve">had </w:t>
       </w:r>
@@ -527,6 +934,333 @@
     </w:sectPr>
   </w:body>
 </w:document>
+</file>
+
+<file path=word/numbering.xml><?xml version="1.0" encoding="utf-8"?>
+<w:numbering xmlns:wpc="http://schemas.microsoft.com/office/word/2010/wordprocessingCanvas" xmlns:mc="http://schemas.openxmlformats.org/markup-compatibility/2006" xmlns:o="urn:schemas-microsoft-com:office:office" xmlns:r="http://schemas.openxmlformats.org/officeDocument/2006/relationships" xmlns:m="http://schemas.openxmlformats.org/officeDocument/2006/math" xmlns:v="urn:schemas-microsoft-com:vml" xmlns:wp14="http://schemas.microsoft.com/office/word/2010/wordprocessingDrawing" xmlns:wp="http://schemas.openxmlformats.org/drawingml/2006/wordprocessingDrawing" xmlns:w10="urn:schemas-microsoft-com:office:word" xmlns:w="http://schemas.openxmlformats.org/wordprocessingml/2006/main" xmlns:w14="http://schemas.microsoft.com/office/word/2010/wordml" xmlns:w15="http://schemas.microsoft.com/office/word/2012/wordml" xmlns:wpg="http://schemas.microsoft.com/office/word/2010/wordprocessingGroup" xmlns:wpi="http://schemas.microsoft.com/office/word/2010/wordprocessingInk" xmlns:wne="http://schemas.microsoft.com/office/word/2006/wordml" xmlns:wps="http://schemas.microsoft.com/office/word/2010/wordprocessingShape" mc:Ignorable="w14 w15 wp14">
+  <w:abstractNum w:abstractNumId="0" w15:restartNumberingAfterBreak="0">
+    <w:nsid w:val="020768BA"/>
+    <w:multiLevelType w:val="hybridMultilevel"/>
+    <w:tmpl w:val="A7F274C2"/>
+    <w:lvl w:ilvl="0" w:tplc="99442A2E">
+      <w:start w:val="1"/>
+      <w:numFmt w:val="decimal"/>
+      <w:lvlText w:val="%1."/>
+      <w:lvlJc w:val="left"/>
+      <w:pPr>
+        <w:ind w:left="1080" w:hanging="360"/>
+      </w:pPr>
+      <w:rPr>
+        <w:rFonts w:hint="default"/>
+      </w:rPr>
+    </w:lvl>
+    <w:lvl w:ilvl="1" w:tplc="04090019" w:tentative="1">
+      <w:start w:val="1"/>
+      <w:numFmt w:val="lowerLetter"/>
+      <w:lvlText w:val="%2."/>
+      <w:lvlJc w:val="left"/>
+      <w:pPr>
+        <w:ind w:left="1800" w:hanging="360"/>
+      </w:pPr>
+    </w:lvl>
+    <w:lvl w:ilvl="2" w:tplc="0409001B" w:tentative="1">
+      <w:start w:val="1"/>
+      <w:numFmt w:val="lowerRoman"/>
+      <w:lvlText w:val="%3."/>
+      <w:lvlJc w:val="right"/>
+      <w:pPr>
+        <w:ind w:left="2520" w:hanging="180"/>
+      </w:pPr>
+    </w:lvl>
+    <w:lvl w:ilvl="3" w:tplc="0409000F" w:tentative="1">
+      <w:start w:val="1"/>
+      <w:numFmt w:val="decimal"/>
+      <w:lvlText w:val="%4."/>
+      <w:lvlJc w:val="left"/>
+      <w:pPr>
+        <w:ind w:left="3240" w:hanging="360"/>
+      </w:pPr>
+    </w:lvl>
+    <w:lvl w:ilvl="4" w:tplc="04090019" w:tentative="1">
+      <w:start w:val="1"/>
+      <w:numFmt w:val="lowerLetter"/>
+      <w:lvlText w:val="%5."/>
+      <w:lvlJc w:val="left"/>
+      <w:pPr>
+        <w:ind w:left="3960" w:hanging="360"/>
+      </w:pPr>
+    </w:lvl>
+    <w:lvl w:ilvl="5" w:tplc="0409001B" w:tentative="1">
+      <w:start w:val="1"/>
+      <w:numFmt w:val="lowerRoman"/>
+      <w:lvlText w:val="%6."/>
+      <w:lvlJc w:val="right"/>
+      <w:pPr>
+        <w:ind w:left="4680" w:hanging="180"/>
+      </w:pPr>
+    </w:lvl>
+    <w:lvl w:ilvl="6" w:tplc="0409000F" w:tentative="1">
+      <w:start w:val="1"/>
+      <w:numFmt w:val="decimal"/>
+      <w:lvlText w:val="%7."/>
+      <w:lvlJc w:val="left"/>
+      <w:pPr>
+        <w:ind w:left="5400" w:hanging="360"/>
+      </w:pPr>
+    </w:lvl>
+    <w:lvl w:ilvl="7" w:tplc="04090019" w:tentative="1">
+      <w:start w:val="1"/>
+      <w:numFmt w:val="lowerLetter"/>
+      <w:lvlText w:val="%8."/>
+      <w:lvlJc w:val="left"/>
+      <w:pPr>
+        <w:ind w:left="6120" w:hanging="360"/>
+      </w:pPr>
+    </w:lvl>
+    <w:lvl w:ilvl="8" w:tplc="0409001B" w:tentative="1">
+      <w:start w:val="1"/>
+      <w:numFmt w:val="lowerRoman"/>
+      <w:lvlText w:val="%9."/>
+      <w:lvlJc w:val="right"/>
+      <w:pPr>
+        <w:ind w:left="6840" w:hanging="180"/>
+      </w:pPr>
+    </w:lvl>
+  </w:abstractNum>
+  <w:abstractNum w:abstractNumId="1" w15:restartNumberingAfterBreak="0">
+    <w:nsid w:val="515E397A"/>
+    <w:multiLevelType w:val="hybridMultilevel"/>
+    <w:tmpl w:val="C54C9EF4"/>
+    <w:lvl w:ilvl="0" w:tplc="A2FE9A6C">
+      <w:numFmt w:val="bullet"/>
+      <w:lvlText w:val=""/>
+      <w:lvlJc w:val="left"/>
+      <w:pPr>
+        <w:ind w:left="720" w:hanging="360"/>
+      </w:pPr>
+      <w:rPr>
+        <w:rFonts w:ascii="Wingdings" w:eastAsiaTheme="minorHAnsi" w:hAnsi="Wingdings" w:cstheme="minorBidi" w:hint="default"/>
+      </w:rPr>
+    </w:lvl>
+    <w:lvl w:ilvl="1" w:tplc="04090003" w:tentative="1">
+      <w:start w:val="1"/>
+      <w:numFmt w:val="bullet"/>
+      <w:lvlText w:val="o"/>
+      <w:lvlJc w:val="left"/>
+      <w:pPr>
+        <w:ind w:left="1440" w:hanging="360"/>
+      </w:pPr>
+      <w:rPr>
+        <w:rFonts w:ascii="Courier New" w:hAnsi="Courier New" w:cs="Courier New" w:hint="default"/>
+      </w:rPr>
+    </w:lvl>
+    <w:lvl w:ilvl="2" w:tplc="04090005" w:tentative="1">
+      <w:start w:val="1"/>
+      <w:numFmt w:val="bullet"/>
+      <w:lvlText w:val=""/>
+      <w:lvlJc w:val="left"/>
+      <w:pPr>
+        <w:ind w:left="2160" w:hanging="360"/>
+      </w:pPr>
+      <w:rPr>
+        <w:rFonts w:ascii="Wingdings" w:hAnsi="Wingdings" w:hint="default"/>
+      </w:rPr>
+    </w:lvl>
+    <w:lvl w:ilvl="3" w:tplc="04090001" w:tentative="1">
+      <w:start w:val="1"/>
+      <w:numFmt w:val="bullet"/>
+      <w:lvlText w:val=""/>
+      <w:lvlJc w:val="left"/>
+      <w:pPr>
+        <w:ind w:left="2880" w:hanging="360"/>
+      </w:pPr>
+      <w:rPr>
+        <w:rFonts w:ascii="Symbol" w:hAnsi="Symbol" w:hint="default"/>
+      </w:rPr>
+    </w:lvl>
+    <w:lvl w:ilvl="4" w:tplc="04090003" w:tentative="1">
+      <w:start w:val="1"/>
+      <w:numFmt w:val="bullet"/>
+      <w:lvlText w:val="o"/>
+      <w:lvlJc w:val="left"/>
+      <w:pPr>
+        <w:ind w:left="3600" w:hanging="360"/>
+      </w:pPr>
+      <w:rPr>
+        <w:rFonts w:ascii="Courier New" w:hAnsi="Courier New" w:cs="Courier New" w:hint="default"/>
+      </w:rPr>
+    </w:lvl>
+    <w:lvl w:ilvl="5" w:tplc="04090005" w:tentative="1">
+      <w:start w:val="1"/>
+      <w:numFmt w:val="bullet"/>
+      <w:lvlText w:val=""/>
+      <w:lvlJc w:val="left"/>
+      <w:pPr>
+        <w:ind w:left="4320" w:hanging="360"/>
+      </w:pPr>
+      <w:rPr>
+        <w:rFonts w:ascii="Wingdings" w:hAnsi="Wingdings" w:hint="default"/>
+      </w:rPr>
+    </w:lvl>
+    <w:lvl w:ilvl="6" w:tplc="04090001" w:tentative="1">
+      <w:start w:val="1"/>
+      <w:numFmt w:val="bullet"/>
+      <w:lvlText w:val=""/>
+      <w:lvlJc w:val="left"/>
+      <w:pPr>
+        <w:ind w:left="5040" w:hanging="360"/>
+      </w:pPr>
+      <w:rPr>
+        <w:rFonts w:ascii="Symbol" w:hAnsi="Symbol" w:hint="default"/>
+      </w:rPr>
+    </w:lvl>
+    <w:lvl w:ilvl="7" w:tplc="04090003" w:tentative="1">
+      <w:start w:val="1"/>
+      <w:numFmt w:val="bullet"/>
+      <w:lvlText w:val="o"/>
+      <w:lvlJc w:val="left"/>
+      <w:pPr>
+        <w:ind w:left="5760" w:hanging="360"/>
+      </w:pPr>
+      <w:rPr>
+        <w:rFonts w:ascii="Courier New" w:hAnsi="Courier New" w:cs="Courier New" w:hint="default"/>
+      </w:rPr>
+    </w:lvl>
+    <w:lvl w:ilvl="8" w:tplc="04090005" w:tentative="1">
+      <w:start w:val="1"/>
+      <w:numFmt w:val="bullet"/>
+      <w:lvlText w:val=""/>
+      <w:lvlJc w:val="left"/>
+      <w:pPr>
+        <w:ind w:left="6480" w:hanging="360"/>
+      </w:pPr>
+      <w:rPr>
+        <w:rFonts w:ascii="Wingdings" w:hAnsi="Wingdings" w:hint="default"/>
+      </w:rPr>
+    </w:lvl>
+  </w:abstractNum>
+  <w:abstractNum w:abstractNumId="2" w15:restartNumberingAfterBreak="0">
+    <w:nsid w:val="7DFA461D"/>
+    <w:multiLevelType w:val="hybridMultilevel"/>
+    <w:tmpl w:val="7B828D72"/>
+    <w:lvl w:ilvl="0" w:tplc="93F6D0BC">
+      <w:numFmt w:val="bullet"/>
+      <w:lvlText w:val=""/>
+      <w:lvlJc w:val="left"/>
+      <w:pPr>
+        <w:ind w:left="720" w:hanging="360"/>
+      </w:pPr>
+      <w:rPr>
+        <w:rFonts w:ascii="Wingdings" w:eastAsiaTheme="minorHAnsi" w:hAnsi="Wingdings" w:cstheme="minorBidi" w:hint="default"/>
+      </w:rPr>
+    </w:lvl>
+    <w:lvl w:ilvl="1" w:tplc="04090003" w:tentative="1">
+      <w:start w:val="1"/>
+      <w:numFmt w:val="bullet"/>
+      <w:lvlText w:val="o"/>
+      <w:lvlJc w:val="left"/>
+      <w:pPr>
+        <w:ind w:left="1440" w:hanging="360"/>
+      </w:pPr>
+      <w:rPr>
+        <w:rFonts w:ascii="Courier New" w:hAnsi="Courier New" w:cs="Courier New" w:hint="default"/>
+      </w:rPr>
+    </w:lvl>
+    <w:lvl w:ilvl="2" w:tplc="04090005" w:tentative="1">
+      <w:start w:val="1"/>
+      <w:numFmt w:val="bullet"/>
+      <w:lvlText w:val=""/>
+      <w:lvlJc w:val="left"/>
+      <w:pPr>
+        <w:ind w:left="2160" w:hanging="360"/>
+      </w:pPr>
+      <w:rPr>
+        <w:rFonts w:ascii="Wingdings" w:hAnsi="Wingdings" w:hint="default"/>
+      </w:rPr>
+    </w:lvl>
+    <w:lvl w:ilvl="3" w:tplc="04090001" w:tentative="1">
+      <w:start w:val="1"/>
+      <w:numFmt w:val="bullet"/>
+      <w:lvlText w:val=""/>
+      <w:lvlJc w:val="left"/>
+      <w:pPr>
+        <w:ind w:left="2880" w:hanging="360"/>
+      </w:pPr>
+      <w:rPr>
+        <w:rFonts w:ascii="Symbol" w:hAnsi="Symbol" w:hint="default"/>
+      </w:rPr>
+    </w:lvl>
+    <w:lvl w:ilvl="4" w:tplc="04090003" w:tentative="1">
+      <w:start w:val="1"/>
+      <w:numFmt w:val="bullet"/>
+      <w:lvlText w:val="o"/>
+      <w:lvlJc w:val="left"/>
+      <w:pPr>
+        <w:ind w:left="3600" w:hanging="360"/>
+      </w:pPr>
+      <w:rPr>
+        <w:rFonts w:ascii="Courier New" w:hAnsi="Courier New" w:cs="Courier New" w:hint="default"/>
+      </w:rPr>
+    </w:lvl>
+    <w:lvl w:ilvl="5" w:tplc="04090005" w:tentative="1">
+      <w:start w:val="1"/>
+      <w:numFmt w:val="bullet"/>
+      <w:lvlText w:val=""/>
+      <w:lvlJc w:val="left"/>
+      <w:pPr>
+        <w:ind w:left="4320" w:hanging="360"/>
+      </w:pPr>
+      <w:rPr>
+        <w:rFonts w:ascii="Wingdings" w:hAnsi="Wingdings" w:hint="default"/>
+      </w:rPr>
+    </w:lvl>
+    <w:lvl w:ilvl="6" w:tplc="04090001" w:tentative="1">
+      <w:start w:val="1"/>
+      <w:numFmt w:val="bullet"/>
+      <w:lvlText w:val=""/>
+      <w:lvlJc w:val="left"/>
+      <w:pPr>
+        <w:ind w:left="5040" w:hanging="360"/>
+      </w:pPr>
+      <w:rPr>
+        <w:rFonts w:ascii="Symbol" w:hAnsi="Symbol" w:hint="default"/>
+      </w:rPr>
+    </w:lvl>
+    <w:lvl w:ilvl="7" w:tplc="04090003" w:tentative="1">
+      <w:start w:val="1"/>
+      <w:numFmt w:val="bullet"/>
+      <w:lvlText w:val="o"/>
+      <w:lvlJc w:val="left"/>
+      <w:pPr>
+        <w:ind w:left="5760" w:hanging="360"/>
+      </w:pPr>
+      <w:rPr>
+        <w:rFonts w:ascii="Courier New" w:hAnsi="Courier New" w:cs="Courier New" w:hint="default"/>
+      </w:rPr>
+    </w:lvl>
+    <w:lvl w:ilvl="8" w:tplc="04090005" w:tentative="1">
+      <w:start w:val="1"/>
+      <w:numFmt w:val="bullet"/>
+      <w:lvlText w:val=""/>
+      <w:lvlJc w:val="left"/>
+      <w:pPr>
+        <w:ind w:left="6480" w:hanging="360"/>
+      </w:pPr>
+      <w:rPr>
+        <w:rFonts w:ascii="Wingdings" w:hAnsi="Wingdings" w:hint="default"/>
+      </w:rPr>
+    </w:lvl>
+  </w:abstractNum>
+  <w:num w:numId="1">
+    <w:abstractNumId w:val="2"/>
+  </w:num>
+  <w:num w:numId="2">
+    <w:abstractNumId w:val="1"/>
+  </w:num>
+  <w:num w:numId="3">
+    <w:abstractNumId w:val="0"/>
+  </w:num>
+</w:numbering>
 </file>
 
 <file path=word/styles.xml><?xml version="1.0" encoding="utf-8"?>
@@ -950,6 +1684,17 @@
     <w:semiHidden/>
     <w:unhideWhenUsed/>
   </w:style>
+  <w:style w:type="paragraph" w:styleId="ListParagraph">
+    <w:name w:val="List Paragraph"/>
+    <w:basedOn w:val="Normal"/>
+    <w:uiPriority w:val="34"/>
+    <w:qFormat/>
+    <w:rsid w:val="00D22390"/>
+    <w:pPr>
+      <w:ind w:left="720"/>
+      <w:contextualSpacing/>
+    </w:pPr>
+  </w:style>
 </w:styles>
 </file>
 
@@ -1219,7 +1964,7 @@
 </file>
 
 <file path=customXml/itemProps1.xml><?xml version="1.0" encoding="utf-8"?>
-<ds:datastoreItem xmlns:ds="http://schemas.openxmlformats.org/officeDocument/2006/customXml" ds:itemID="{1A727879-A223-4E04-814D-45E0CBB80446}">
+<ds:datastoreItem xmlns:ds="http://schemas.openxmlformats.org/officeDocument/2006/customXml" ds:itemID="{BE8B5B2A-DFE2-490D-8CF1-4FB309559ED1}">
   <ds:schemaRefs>
     <ds:schemaRef ds:uri="http://schemas.openxmlformats.org/officeDocument/2006/bibliography"/>
   </ds:schemaRefs>

</xml_diff>